<commit_message>
lesson 185 - monday
</commit_message>
<xml_diff>
--- a/english_via_skype/solutions/doc/lesson_181_neighbour 3_edit.docx
+++ b/english_via_skype/solutions/doc/lesson_181_neighbour 3_edit.docx
@@ -112,7 +112,7 @@
           <w:szCs w:val="32"/>
           <w:lang w:val="en-US"/>
         </w:rPr>
-        <w:t>breach</w:t>
+        <w:t>stalk</w:t>
       </w:r>
       <w:r>
         <w:rPr>
@@ -268,7 +268,31 @@
           <w:szCs w:val="32"/>
           <w:lang w:val="en-US"/>
         </w:rPr>
-        <w:t>- they spread ………………………..gossips and talk behind my back</w:t>
+        <w:t>- they spread …</w:t>
+      </w:r>
+      <w:r>
+        <w:rPr>
+          <w:sz w:val="32"/>
+          <w:szCs w:val="32"/>
+          <w:lang w:val="en-US"/>
+        </w:rPr>
+        <w:t>juicy</w:t>
+      </w:r>
+      <w:r>
+        <w:rPr>
+          <w:sz w:val="32"/>
+          <w:szCs w:val="32"/>
+          <w:lang w:val="en-US"/>
+        </w:rPr>
+        <w:t>/imaginary</w:t>
+      </w:r>
+      <w:r>
+        <w:rPr>
+          <w:sz w:val="32"/>
+          <w:szCs w:val="32"/>
+          <w:lang w:val="en-US"/>
+        </w:rPr>
+        <w:t>……………………..gossips and talk behind my back</w:t>
       </w:r>
     </w:p>
     <w:p>
@@ -293,76 +317,76 @@
           <w:szCs w:val="32"/>
           <w:lang w:val="en-US"/>
         </w:rPr>
-        <w:t>aloof</w:t>
-      </w:r>
-      <w:r>
-        <w:rPr>
-          <w:sz w:val="32"/>
-          <w:szCs w:val="32"/>
-          <w:lang w:val="en-US"/>
-        </w:rPr>
-        <w:t>……………………..on us ,</w:t>
-      </w:r>
-    </w:p>
-    <w:p>
-      <w:pPr>
-        <w:rPr>
-          <w:sz w:val="32"/>
-          <w:szCs w:val="32"/>
-          <w:lang w:val="en-US"/>
-        </w:rPr>
-      </w:pPr>
-      <w:r>
-        <w:rPr>
-          <w:sz w:val="32"/>
-          <w:szCs w:val="32"/>
-          <w:lang w:val="en-US"/>
-        </w:rPr>
-        <w:t xml:space="preserve">- </w:t>
-      </w:r>
-      <w:r>
-        <w:rPr>
-          <w:sz w:val="32"/>
-          <w:szCs w:val="32"/>
-          <w:lang w:val="en-US"/>
-        </w:rPr>
-        <w:t>…</w:t>
-      </w:r>
-      <w:r>
-        <w:rPr>
-          <w:sz w:val="32"/>
-          <w:szCs w:val="32"/>
-          <w:lang w:val="en-US"/>
-        </w:rPr>
-        <w:t>infringe</w:t>
-      </w:r>
-      <w:r>
-        <w:rPr>
-          <w:sz w:val="32"/>
-          <w:szCs w:val="32"/>
-          <w:lang w:val="en-US"/>
-        </w:rPr>
-        <w:t xml:space="preserve">……………………upon privacy </w:t>
-      </w:r>
-    </w:p>
-    <w:p>
-      <w:pPr>
-        <w:rPr>
-          <w:sz w:val="32"/>
-          <w:szCs w:val="32"/>
-          <w:lang w:val="en-US"/>
-        </w:rPr>
-      </w:pPr>
-      <w:r>
-        <w:rPr>
-          <w:sz w:val="32"/>
-          <w:szCs w:val="32"/>
-          <w:lang w:val="en-US"/>
-        </w:rPr>
-        <w:t>- night …</w:t>
+        <w:t>down</w:t>
       </w:r>
       <w:bookmarkStart w:id="0" w:name="_GoBack"/>
       <w:bookmarkEnd w:id="0"/>
+      <w:r>
+        <w:rPr>
+          <w:sz w:val="32"/>
+          <w:szCs w:val="32"/>
+          <w:lang w:val="en-US"/>
+        </w:rPr>
+        <w:t>……………………..on us ,</w:t>
+      </w:r>
+    </w:p>
+    <w:p>
+      <w:pPr>
+        <w:rPr>
+          <w:sz w:val="32"/>
+          <w:szCs w:val="32"/>
+          <w:lang w:val="en-US"/>
+        </w:rPr>
+      </w:pPr>
+      <w:r>
+        <w:rPr>
+          <w:sz w:val="32"/>
+          <w:szCs w:val="32"/>
+          <w:lang w:val="en-US"/>
+        </w:rPr>
+        <w:t xml:space="preserve">- </w:t>
+      </w:r>
+      <w:r>
+        <w:rPr>
+          <w:sz w:val="32"/>
+          <w:szCs w:val="32"/>
+          <w:lang w:val="en-US"/>
+        </w:rPr>
+        <w:t>…</w:t>
+      </w:r>
+      <w:r>
+        <w:rPr>
+          <w:sz w:val="32"/>
+          <w:szCs w:val="32"/>
+          <w:lang w:val="en-US"/>
+        </w:rPr>
+        <w:t>infringe</w:t>
+      </w:r>
+      <w:r>
+        <w:rPr>
+          <w:sz w:val="32"/>
+          <w:szCs w:val="32"/>
+          <w:lang w:val="en-US"/>
+        </w:rPr>
+        <w:t xml:space="preserve">……………………upon privacy </w:t>
+      </w:r>
+    </w:p>
+    <w:p>
+      <w:pPr>
+        <w:rPr>
+          <w:sz w:val="32"/>
+          <w:szCs w:val="32"/>
+          <w:lang w:val="en-US"/>
+        </w:rPr>
+      </w:pPr>
+      <w:r>
+        <w:rPr>
+          <w:sz w:val="32"/>
+          <w:szCs w:val="32"/>
+          <w:lang w:val="en-US"/>
+        </w:rPr>
+        <w:t>- night …</w:t>
+      </w:r>
       <w:r>
         <w:rPr>
           <w:sz w:val="32"/>

</xml_diff>